<commit_message>
update: add steps to solve 3.3
</commit_message>
<xml_diff>
--- a/Winter-SEM-II-2025-26/DDM/Solutions/01/Distributed_Data_Management_Exercise_1_solution_Suvansh_Shukla.docx
+++ b/Winter-SEM-II-2025-26/DDM/Solutions/01/Distributed_Data_Management_Exercise_1_solution_Suvansh_Shukla.docx
@@ -561,28 +561,7 @@
             <w:rFonts w:ascii="Cambria Math" w:hAnsi="Cambria Math"/>
             <w:sz w:val="20"/>
           </w:rPr>
-          <m:t>⨝</m:t>
-        </m:r>
-        <m:r>
-          <w:rPr>
-            <w:rFonts w:ascii="Cambria Math" w:hAnsi="Cambria Math"/>
-            <w:sz w:val="20"/>
-          </w:rPr>
-          <m:t xml:space="preserve"> </m:t>
-        </m:r>
-        <m:r>
-          <w:rPr>
-            <w:rFonts w:ascii="Cambria Math" w:hAnsi="Cambria Math"/>
-            <w:sz w:val="20"/>
-          </w:rPr>
-          <m:t>r (S))</m:t>
-        </m:r>
-        <m:r>
-          <w:rPr>
-            <w:rFonts w:ascii="Cambria Math" w:hAnsi="Cambria Math"/>
-            <w:sz w:val="20"/>
-          </w:rPr>
-          <m:t xml:space="preserve"> </m:t>
+          <m:t xml:space="preserve">⨝ r (S)) </m:t>
         </m:r>
       </m:oMath>
     </w:p>
@@ -676,14 +655,7 @@
             <w:rFonts w:ascii="Cambria Math" w:hAnsi="Cambria Math"/>
             <w:sz w:val="20"/>
           </w:rPr>
-          <m:t xml:space="preserve"> </m:t>
-        </m:r>
-        <m:r>
-          <w:rPr>
-            <w:rFonts w:ascii="Cambria Math" w:hAnsi="Cambria Math"/>
-            <w:sz w:val="20"/>
-          </w:rPr>
-          <m:t xml:space="preserve"> (r </m:t>
+          <m:t xml:space="preserve">  (r </m:t>
         </m:r>
         <m:d>
           <m:dPr>
@@ -710,14 +682,7 @@
             <w:rFonts w:ascii="Cambria Math" w:hAnsi="Cambria Math"/>
             <w:sz w:val="20"/>
           </w:rPr>
-          <m:t>×</m:t>
-        </m:r>
-        <m:r>
-          <w:rPr>
-            <w:rFonts w:ascii="Cambria Math" w:hAnsi="Cambria Math"/>
-            <w:sz w:val="20"/>
-          </w:rPr>
-          <m:t xml:space="preserve"> r (S))</m:t>
+          <m:t>× r (S))</m:t>
         </m:r>
       </m:oMath>
     </w:p>
@@ -769,56 +734,7 @@
                 <w:rFonts w:ascii="Cambria Math" w:eastAsiaTheme="minorEastAsia" w:hAnsi="Cambria Math"/>
                 <w:sz w:val="20"/>
               </w:rPr>
-              <m:t>r1.</m:t>
-            </m:r>
-            <m:r>
-              <w:rPr>
-                <w:rFonts w:ascii="Cambria Math" w:eastAsiaTheme="minorEastAsia" w:hAnsi="Cambria Math"/>
-                <w:sz w:val="20"/>
-              </w:rPr>
-              <m:t>a,</m:t>
-            </m:r>
-            <m:r>
-              <w:rPr>
-                <w:rFonts w:ascii="Cambria Math" w:eastAsiaTheme="minorEastAsia" w:hAnsi="Cambria Math"/>
-                <w:sz w:val="20"/>
-              </w:rPr>
-              <m:t>r1.</m:t>
-            </m:r>
-            <m:r>
-              <w:rPr>
-                <w:rFonts w:ascii="Cambria Math" w:eastAsiaTheme="minorEastAsia" w:hAnsi="Cambria Math"/>
-                <w:sz w:val="20"/>
-              </w:rPr>
-              <m:t>b,</m:t>
-            </m:r>
-            <m:r>
-              <w:rPr>
-                <w:rFonts w:ascii="Cambria Math" w:eastAsiaTheme="minorEastAsia" w:hAnsi="Cambria Math"/>
-                <w:sz w:val="20"/>
-              </w:rPr>
-              <m:t>r1.</m:t>
-            </m:r>
-            <m:r>
-              <w:rPr>
-                <w:rFonts w:ascii="Cambria Math" w:eastAsiaTheme="minorEastAsia" w:hAnsi="Cambria Math"/>
-                <w:sz w:val="20"/>
-              </w:rPr>
-              <m:t>c,</m:t>
-            </m:r>
-            <m:r>
-              <w:rPr>
-                <w:rFonts w:ascii="Cambria Math" w:eastAsiaTheme="minorEastAsia" w:hAnsi="Cambria Math"/>
-                <w:sz w:val="20"/>
-              </w:rPr>
-              <m:t>r1.</m:t>
-            </m:r>
-            <m:r>
-              <w:rPr>
-                <w:rFonts w:ascii="Cambria Math" w:eastAsiaTheme="minorEastAsia" w:hAnsi="Cambria Math"/>
-                <w:sz w:val="20"/>
-              </w:rPr>
-              <m:t>d</m:t>
+              <m:t>r1.a,r1.b,r1.c,r1.d</m:t>
             </m:r>
           </m:sub>
         </m:sSub>
@@ -995,21 +911,7 @@
           <w:b/>
           <w:sz w:val="24"/>
         </w:rPr>
-        <w:t>2</w:t>
-      </w:r>
-      <w:r>
-        <w:rPr>
-          <w:b/>
-          <w:sz w:val="24"/>
-        </w:rPr>
-        <w:t xml:space="preserve">. </w:t>
-      </w:r>
-      <w:r>
-        <w:rPr>
-          <w:b/>
-          <w:sz w:val="24"/>
-        </w:rPr>
-        <w:t>Transactions</w:t>
+        <w:t>2. Transactions</w:t>
       </w:r>
     </w:p>
     <w:p>
@@ -1125,44 +1027,67 @@
           <w:sz w:val="20"/>
           <w:szCs w:val="20"/>
         </w:rPr>
-        <w:t xml:space="preserve">3.1 - </w:t>
-      </w:r>
-      <w:r>
-        <w:rPr>
-          <w:sz w:val="20"/>
-          <w:szCs w:val="20"/>
-        </w:rPr>
-        <w:t>Functional dependencies are a type of relation where one attribute uniquely identifies another attribute uniquely.</w:t>
-      </w:r>
-    </w:p>
-    <w:p>
-      <w:pPr>
-        <w:rPr>
-          <w:sz w:val="20"/>
-          <w:szCs w:val="20"/>
-        </w:rPr>
-      </w:pPr>
-      <w:r>
-        <w:rPr>
-          <w:sz w:val="20"/>
-          <w:szCs w:val="20"/>
-        </w:rPr>
-        <w:t>3.2 – The first Normal form stipulates that only atomic values may be stored in fields or columns. To bring a table to first normal form, none of its columns should have multiple values, it should have a primary key and it should not have any duplicated rows or columns.</w:t>
-      </w:r>
-    </w:p>
-    <w:p>
-      <w:pPr>
-        <w:rPr>
-          <w:sz w:val="20"/>
-          <w:szCs w:val="20"/>
-        </w:rPr>
-      </w:pPr>
-      <w:r>
-        <w:rPr>
-          <w:sz w:val="20"/>
-          <w:szCs w:val="20"/>
-        </w:rPr>
-        <w:t>The Second Normal Form stipulates that for a table to be in 2NF it should already be in 1NF and it should have no partial dependency, i.e. all keys should depend on the whole of the primary key.</w:t>
+        <w:t>3.1 - Functional dependencies are a type of relation where one attribute uniquely identifies another attribute uniquely.</w:t>
+      </w:r>
+    </w:p>
+    <w:p>
+      <w:pPr>
+        <w:rPr>
+          <w:sz w:val="20"/>
+          <w:szCs w:val="20"/>
+        </w:rPr>
+      </w:pPr>
+      <w:r>
+        <w:rPr>
+          <w:sz w:val="20"/>
+          <w:szCs w:val="20"/>
+        </w:rPr>
+        <w:t xml:space="preserve">3.2 – The </w:t>
+      </w:r>
+      <w:r>
+        <w:rPr>
+          <w:b/>
+          <w:sz w:val="20"/>
+          <w:szCs w:val="20"/>
+        </w:rPr>
+        <w:t>first Normal form</w:t>
+      </w:r>
+      <w:r>
+        <w:rPr>
+          <w:sz w:val="20"/>
+          <w:szCs w:val="20"/>
+        </w:rPr>
+        <w:t xml:space="preserve"> stipulates that only atomic values may be stored in fields or columns. To bring a table to first normal form, none of its columns should have multiple values, it should have a primary key and it should not have any duplicated rows or columns.</w:t>
+      </w:r>
+    </w:p>
+    <w:p>
+      <w:pPr>
+        <w:rPr>
+          <w:sz w:val="20"/>
+          <w:szCs w:val="20"/>
+        </w:rPr>
+      </w:pPr>
+      <w:r>
+        <w:rPr>
+          <w:sz w:val="20"/>
+          <w:szCs w:val="20"/>
+        </w:rPr>
+        <w:t xml:space="preserve">The </w:t>
+      </w:r>
+      <w:r>
+        <w:rPr>
+          <w:b/>
+          <w:sz w:val="20"/>
+          <w:szCs w:val="20"/>
+        </w:rPr>
+        <w:t>Second Normal Form</w:t>
+      </w:r>
+      <w:r>
+        <w:rPr>
+          <w:sz w:val="20"/>
+          <w:szCs w:val="20"/>
+        </w:rPr>
+        <w:t xml:space="preserve"> stipulates that for a table to be in 2NF it should already be in 1NF and it should have no partial dependency, i.e. all keys should depend on the whole of the primary key.</w:t>
       </w:r>
       <w:r>
         <w:rPr>
@@ -1184,7 +1109,22 @@
           <w:sz w:val="20"/>
           <w:szCs w:val="20"/>
         </w:rPr>
-        <w:t>The Third Normal Form states that for a table to be in 3NF it should already be in 2NF and it should have no transitive dependencies.</w:t>
+        <w:t xml:space="preserve">The </w:t>
+      </w:r>
+      <w:r>
+        <w:rPr>
+          <w:b/>
+          <w:sz w:val="20"/>
+          <w:szCs w:val="20"/>
+        </w:rPr>
+        <w:t>Third Normal Form</w:t>
+      </w:r>
+      <w:r>
+        <w:rPr>
+          <w:sz w:val="20"/>
+          <w:szCs w:val="20"/>
+        </w:rPr>
+        <w:t xml:space="preserve"> states that for a table to be in 3NF it should already be in 2NF and it should have no transitive dependencies.</w:t>
       </w:r>
       <w:r>
         <w:rPr>
@@ -1235,72 +1175,235 @@
           <w:sz w:val="20"/>
           <w:szCs w:val="20"/>
         </w:rPr>
-        <w:t>Based on the given data, the following functional dependencies exist:</w:t>
-      </w:r>
-    </w:p>
-    <w:p>
-      <w:pPr>
-        <w:rPr>
-          <w:sz w:val="20"/>
-          <w:szCs w:val="20"/>
-        </w:rPr>
-      </w:pPr>
-      <w:r>
-        <w:rPr>
-          <w:sz w:val="20"/>
-          <w:szCs w:val="20"/>
-        </w:rPr>
-        <w:t>Id, name, team -&gt; division</w:t>
-      </w:r>
-    </w:p>
-    <w:p>
-      <w:pPr>
-        <w:rPr>
-          <w:sz w:val="20"/>
-          <w:szCs w:val="20"/>
-        </w:rPr>
-      </w:pPr>
-      <w:r>
-        <w:rPr>
-          <w:sz w:val="20"/>
-          <w:szCs w:val="20"/>
-        </w:rPr>
-        <w:t>From -&gt; to</w:t>
-      </w:r>
-    </w:p>
-    <w:p>
-      <w:pPr>
-        <w:rPr>
-          <w:sz w:val="20"/>
-          <w:szCs w:val="20"/>
-        </w:rPr>
-      </w:pPr>
-      <w:r>
-        <w:rPr>
-          <w:sz w:val="20"/>
-          <w:szCs w:val="20"/>
-        </w:rPr>
-        <w:t xml:space="preserve">Id, name -&gt; size, </w:t>
-      </w:r>
-      <w:proofErr w:type="spellStart"/>
-      <w:r>
-        <w:rPr>
-          <w:sz w:val="20"/>
-          <w:szCs w:val="20"/>
-        </w:rPr>
-        <w:t>pos</w:t>
-      </w:r>
-      <w:proofErr w:type="spellEnd"/>
-    </w:p>
-    <w:p>
-      <w:pPr>
-        <w:rPr>
-          <w:sz w:val="20"/>
-          <w:szCs w:val="20"/>
-        </w:rPr>
-      </w:pPr>
+        <w:t>Based on the given data, the following fun</w:t>
+      </w:r>
       <w:bookmarkStart w:id="0" w:name="_GoBack"/>
       <w:bookmarkEnd w:id="0"/>
+      <w:r>
+        <w:rPr>
+          <w:sz w:val="20"/>
+          <w:szCs w:val="20"/>
+        </w:rPr>
+        <w:t>ctional dependencies exist:</w:t>
+      </w:r>
+    </w:p>
+    <w:p>
+      <w:pPr>
+        <w:rPr>
+          <w:sz w:val="20"/>
+          <w:szCs w:val="20"/>
+        </w:rPr>
+      </w:pPr>
+      <w:r>
+        <w:rPr>
+          <w:sz w:val="20"/>
+          <w:szCs w:val="20"/>
+        </w:rPr>
+        <w:t>Id -&gt; name</w:t>
+      </w:r>
+    </w:p>
+    <w:p>
+      <w:pPr>
+        <w:rPr>
+          <w:sz w:val="20"/>
+          <w:szCs w:val="20"/>
+        </w:rPr>
+      </w:pPr>
+      <w:r>
+        <w:rPr>
+          <w:sz w:val="20"/>
+          <w:szCs w:val="20"/>
+        </w:rPr>
+        <w:t>Id -&gt; size</w:t>
+      </w:r>
+    </w:p>
+    <w:p>
+      <w:pPr>
+        <w:rPr>
+          <w:sz w:val="20"/>
+          <w:szCs w:val="20"/>
+        </w:rPr>
+      </w:pPr>
+      <w:r>
+        <w:rPr>
+          <w:sz w:val="20"/>
+          <w:szCs w:val="20"/>
+        </w:rPr>
+        <w:t xml:space="preserve">Id </w:t>
+      </w:r>
+      <w:r>
+        <w:rPr>
+          <w:sz w:val="20"/>
+          <w:szCs w:val="20"/>
+        </w:rPr>
+        <w:t xml:space="preserve">-&gt; </w:t>
+      </w:r>
+      <w:proofErr w:type="spellStart"/>
+      <w:r>
+        <w:rPr>
+          <w:sz w:val="20"/>
+          <w:szCs w:val="20"/>
+        </w:rPr>
+        <w:t>pos</w:t>
+      </w:r>
+      <w:proofErr w:type="spellEnd"/>
+    </w:p>
+    <w:p>
+      <w:pPr>
+        <w:rPr>
+          <w:sz w:val="20"/>
+          <w:szCs w:val="20"/>
+        </w:rPr>
+      </w:pPr>
+      <w:r>
+        <w:rPr>
+          <w:sz w:val="20"/>
+          <w:szCs w:val="20"/>
+        </w:rPr>
+        <w:t xml:space="preserve">Team </w:t>
+      </w:r>
+      <w:r>
+        <w:rPr>
+          <w:sz w:val="20"/>
+          <w:szCs w:val="20"/>
+        </w:rPr>
+        <w:t>-&gt;</w:t>
+      </w:r>
+      <w:r>
+        <w:rPr>
+          <w:sz w:val="20"/>
+          <w:szCs w:val="20"/>
+        </w:rPr>
+        <w:t xml:space="preserve"> division</w:t>
+      </w:r>
+      <w:r>
+        <w:rPr>
+          <w:sz w:val="20"/>
+          <w:szCs w:val="20"/>
+        </w:rPr>
+        <w:t xml:space="preserve"> </w:t>
+      </w:r>
+    </w:p>
+    <w:p>
+      <w:pPr>
+        <w:rPr>
+          <w:sz w:val="20"/>
+          <w:szCs w:val="20"/>
+        </w:rPr>
+      </w:pPr>
+      <w:r>
+        <w:rPr>
+          <w:sz w:val="20"/>
+          <w:szCs w:val="20"/>
+        </w:rPr>
+        <w:t>From -&gt; to</w:t>
+      </w:r>
+    </w:p>
+    <w:p>
+      <w:pPr>
+        <w:rPr>
+          <w:sz w:val="20"/>
+          <w:szCs w:val="20"/>
+        </w:rPr>
+      </w:pPr>
+      <w:r>
+        <w:rPr>
+          <w:sz w:val="20"/>
+          <w:szCs w:val="20"/>
+        </w:rPr>
+        <w:t>The table is already in 1NF (first normal form by default) because there are no columns with multiple values.</w:t>
+      </w:r>
+    </w:p>
+    <w:p>
+      <w:pPr>
+        <w:rPr>
+          <w:sz w:val="20"/>
+          <w:szCs w:val="20"/>
+        </w:rPr>
+      </w:pPr>
+      <w:r>
+        <w:rPr>
+          <w:sz w:val="20"/>
+          <w:szCs w:val="20"/>
+        </w:rPr>
+        <w:t>For the table to be in 2NF, we need to make sure that there are no partial dependencies.</w:t>
+      </w:r>
+    </w:p>
+    <w:p>
+      <w:pPr>
+        <w:rPr>
+          <w:sz w:val="20"/>
+          <w:szCs w:val="20"/>
+        </w:rPr>
+      </w:pPr>
+      <w:r>
+        <w:rPr>
+          <w:sz w:val="20"/>
+          <w:szCs w:val="20"/>
+        </w:rPr>
+        <w:t>So according to the functional dependencies the tables will be as follows:</w:t>
+      </w:r>
+    </w:p>
+    <w:p>
+      <w:pPr>
+        <w:rPr>
+          <w:sz w:val="20"/>
+          <w:szCs w:val="20"/>
+        </w:rPr>
+      </w:pPr>
+      <w:r>
+        <w:rPr>
+          <w:sz w:val="20"/>
+          <w:szCs w:val="20"/>
+        </w:rPr>
+        <w:t>T1(id, name, size)</w:t>
+      </w:r>
+      <w:r>
+        <w:rPr>
+          <w:sz w:val="20"/>
+          <w:szCs w:val="20"/>
+        </w:rPr>
+        <w:tab/>
+      </w:r>
+      <w:r>
+        <w:rPr>
+          <w:sz w:val="20"/>
+          <w:szCs w:val="20"/>
+        </w:rPr>
+        <w:tab/>
+        <w:t>T2(team, division)</w:t>
+      </w:r>
+      <w:r>
+        <w:rPr>
+          <w:sz w:val="20"/>
+          <w:szCs w:val="20"/>
+        </w:rPr>
+        <w:tab/>
+        <w:t>T3(from, to)</w:t>
+      </w:r>
+    </w:p>
+    <w:p>
+      <w:pPr>
+        <w:rPr>
+          <w:sz w:val="20"/>
+          <w:szCs w:val="20"/>
+        </w:rPr>
+      </w:pPr>
+      <w:r>
+        <w:rPr>
+          <w:sz w:val="20"/>
+          <w:szCs w:val="20"/>
+        </w:rPr>
+        <w:t>For a table to be in 3NF it the table must not have any transitive dependencies. From the above three tables (T1, T2, T3) we cannot find any transitive dependencies hence the tables are now in 3NF.</w:t>
+      </w:r>
+    </w:p>
+    <w:p>
+      <w:pPr>
+        <w:rPr>
+          <w:sz w:val="20"/>
+          <w:szCs w:val="20"/>
+        </w:rPr>
+      </w:pPr>
     </w:p>
     <w:p>
       <w:pPr>

</xml_diff>